<commit_message>
Diseño casos de prueba
</commit_message>
<xml_diff>
--- a/Documentación/2. Requerimientos/Documento - General - Especificacion - Requerimientos.docx
+++ b/Documentación/2. Requerimientos/Documento - General - Especificacion - Requerimientos.docx
@@ -15,17 +15,6 @@
           <w:lang w:val="es-CO"/>
         </w:rPr>
       </w:pPr>
-      <w:r>
-        <w:rPr>
-          <w:rFonts w:ascii="Calibri Light" w:hAnsi="Calibri Light"/>
-          <w:b/>
-          <w:bCs/>
-          <w:sz w:val="24"/>
-          <w:szCs w:val="24"/>
-          <w:lang w:val="es-CO"/>
-        </w:rPr>
-        <w:t>2</w:t>
-      </w:r>
     </w:p>
     <w:p>
       <w:pPr>
@@ -1082,23 +1071,7 @@
                 <w:rFonts w:ascii="Calibri Light" w:hAnsi="Calibri Light"/>
                 <w:lang w:val="es-CO"/>
               </w:rPr>
-              <w:t>-</w:t>
-            </w:r>
-            <w:proofErr w:type="spellStart"/>
-            <w:r>
-              <w:rPr>
-                <w:rFonts w:ascii="Calibri Light" w:hAnsi="Calibri Light"/>
-                <w:lang w:val="es-CO"/>
-              </w:rPr>
-              <w:t>Include</w:t>
-            </w:r>
-            <w:proofErr w:type="spellEnd"/>
-            <w:r>
-              <w:rPr>
-                <w:rFonts w:ascii="Calibri Light" w:hAnsi="Calibri Light"/>
-                <w:lang w:val="es-CO"/>
-              </w:rPr>
-              <w:t xml:space="preserve"> </w:t>
+              <w:t xml:space="preserve">-Include </w:t>
             </w:r>
             <w:r>
               <w:rPr>
@@ -1709,27 +1682,7 @@
           <w:szCs w:val="20"/>
           <w:lang w:val="es-CO"/>
         </w:rPr>
-        <w:t xml:space="preserve"> </w:t>
-      </w:r>
-      <w:proofErr w:type="gramStart"/>
-      <w:r>
-        <w:rPr>
-          <w:rFonts w:ascii="Calibri Light" w:hAnsi="Calibri Light"/>
-          <w:sz w:val="20"/>
-          <w:szCs w:val="20"/>
-          <w:lang w:val="es-CO"/>
-        </w:rPr>
-        <w:t>así</w:t>
-      </w:r>
-      <w:proofErr w:type="gramEnd"/>
-      <w:r>
-        <w:rPr>
-          <w:rFonts w:ascii="Calibri Light" w:hAnsi="Calibri Light"/>
-          <w:sz w:val="20"/>
-          <w:szCs w:val="20"/>
-          <w:lang w:val="es-CO"/>
-        </w:rPr>
-        <w:t xml:space="preserve"> se usen, se desechan después de haberlas utilizado pocas veces y la mayoría de estas prendas se dirigen hacia relleno sanitario o contribuyen a la contaminación del agua, contaminación por plásticos y emisiones de gases tipo invernadero. Todo esto se suma para producir un total de 13 millones de toneladas de desechos textiles cada año, el 95% de estas siendo posible reutilizarlas o reciclarlas.</w:t>
+        <w:t xml:space="preserve"> así se usen, se desechan después de haberlas utilizado pocas veces y la mayoría de estas prendas se dirigen hacia relleno sanitario o contribuyen a la contaminación del agua, contaminación por plásticos y emisiones de gases tipo invernadero. Todo esto se suma para producir un total de 13 millones de toneladas de desechos textiles cada año, el 95% de estas siendo posible reutilizarlas o reciclarlas.</w:t>
       </w:r>
       <w:r>
         <w:rPr>
@@ -2504,6 +2457,7 @@
           <w:szCs w:val="20"/>
           <w:lang w:val="es-CO"/>
         </w:rPr>
+        <w:lastRenderedPageBreak/>
         <w:t>Fig.</w:t>
       </w:r>
       <w:r>
@@ -3945,6 +3899,7 @@
                 <w:szCs w:val="20"/>
                 <w:lang w:val="es-CO"/>
               </w:rPr>
+              <w:lastRenderedPageBreak/>
               <w:t>INFORMACIÓN QUE MANEJA</w:t>
             </w:r>
           </w:p>
@@ -5271,6 +5226,7 @@
                 <w:szCs w:val="20"/>
                 <w:lang w:val="es-CO"/>
               </w:rPr>
+              <w:lastRenderedPageBreak/>
               <w:t>INFORMACIÓN QUE MANEJA</w:t>
             </w:r>
           </w:p>
@@ -5973,6 +5929,7 @@
                 <w:noProof/>
                 <w:lang w:val="es-CO"/>
               </w:rPr>
+              <w:lastRenderedPageBreak/>
               <w:drawing>
                 <wp:inline distT="0" distB="0" distL="0" distR="0" wp14:anchorId="7BDA65EB" wp14:editId="0484F40B">
                   <wp:extent cx="5473065" cy="4737735"/>
@@ -6210,7 +6167,6 @@
                       <w:lang w:val="es-CO"/>
                     </w:rPr>
                   </w:pPr>
-                  <w:proofErr w:type="spellStart"/>
                   <w:r>
                     <w:rPr>
                       <w:rFonts w:ascii="Calibri Light" w:eastAsia="Calibri Light" w:hAnsi="Calibri Light" w:cs="Calibri Light"/>
@@ -6220,7 +6176,6 @@
                     </w:rPr>
                     <w:t>Include</w:t>
                   </w:r>
-                  <w:proofErr w:type="spellEnd"/>
                 </w:p>
               </w:tc>
             </w:tr>
@@ -6283,7 +6238,6 @@
                       <w:lang w:val="es-CO"/>
                     </w:rPr>
                   </w:pPr>
-                  <w:proofErr w:type="spellStart"/>
                   <w:r>
                     <w:rPr>
                       <w:rFonts w:ascii="Calibri Light" w:eastAsia="Calibri Light" w:hAnsi="Calibri Light" w:cs="Calibri Light"/>
@@ -6293,7 +6247,6 @@
                     </w:rPr>
                     <w:t>Extend</w:t>
                   </w:r>
-                  <w:proofErr w:type="spellEnd"/>
                 </w:p>
               </w:tc>
             </w:tr>
@@ -6421,6 +6374,7 @@
                 <w:szCs w:val="20"/>
                 <w:lang w:val="es-CO"/>
               </w:rPr>
+              <w:lastRenderedPageBreak/>
               <w:t xml:space="preserve"> </w:t>
             </w:r>
           </w:p>
@@ -7446,6 +7400,7 @@
                 <w:szCs w:val="24"/>
                 <w:lang w:val="es-CO"/>
               </w:rPr>
+              <w:lastRenderedPageBreak/>
               <w:t>SISTEMA</w:t>
             </w:r>
             <w:r>
@@ -7945,6 +7900,7 @@
                 <w:szCs w:val="24"/>
                 <w:lang w:val="es-CO"/>
               </w:rPr>
+              <w:lastRenderedPageBreak/>
               <w:t>CASOS DE USO CON LO QUE SE RELACIONA</w:t>
             </w:r>
           </w:p>
@@ -8111,7 +8067,6 @@
                       <w:lang w:val="es-CO"/>
                     </w:rPr>
                   </w:pPr>
-                  <w:proofErr w:type="spellStart"/>
                   <w:r>
                     <w:rPr>
                       <w:rFonts w:ascii="Calibri" w:eastAsia="Calibri" w:hAnsi="Calibri" w:cs="Calibri"/>
@@ -8121,7 +8076,6 @@
                     </w:rPr>
                     <w:t>Include</w:t>
                   </w:r>
-                  <w:proofErr w:type="spellEnd"/>
                 </w:p>
               </w:tc>
             </w:tr>
@@ -8202,7 +8156,6 @@
                       <w:lang w:val="es-CO"/>
                     </w:rPr>
                   </w:pPr>
-                  <w:proofErr w:type="spellStart"/>
                   <w:r>
                     <w:rPr>
                       <w:rFonts w:ascii="Calibri" w:eastAsia="Calibri" w:hAnsi="Calibri" w:cs="Calibri"/>
@@ -8212,7 +8165,6 @@
                     </w:rPr>
                     <w:t>Extend</w:t>
                   </w:r>
-                  <w:proofErr w:type="spellEnd"/>
                 </w:p>
               </w:tc>
             </w:tr>
@@ -9433,6 +9385,7 @@
                 <w:noProof/>
                 <w:lang w:val="es-CO"/>
               </w:rPr>
+              <w:lastRenderedPageBreak/>
               <w:drawing>
                 <wp:inline distT="0" distB="0" distL="0" distR="0" wp14:anchorId="124EBFBA" wp14:editId="721DFC30">
                   <wp:extent cx="5473065" cy="4737735"/>
@@ -9670,7 +9623,6 @@
                       <w:lang w:val="es-CO"/>
                     </w:rPr>
                   </w:pPr>
-                  <w:proofErr w:type="spellStart"/>
                   <w:r>
                     <w:rPr>
                       <w:rFonts w:ascii="Calibri Light" w:eastAsia="Calibri Light" w:hAnsi="Calibri Light" w:cs="Calibri Light"/>
@@ -9680,7 +9632,6 @@
                     </w:rPr>
                     <w:t>extend</w:t>
                   </w:r>
-                  <w:proofErr w:type="spellEnd"/>
                 </w:p>
               </w:tc>
             </w:tr>
@@ -9784,6 +9735,7 @@
                 <w:szCs w:val="24"/>
                 <w:lang w:val="es-CO"/>
               </w:rPr>
+              <w:lastRenderedPageBreak/>
               <w:t>ACTORES</w:t>
             </w:r>
           </w:p>
@@ -10722,6 +10674,7 @@
                 <w:szCs w:val="24"/>
                 <w:lang w:val="es-CO"/>
               </w:rPr>
+              <w:lastRenderedPageBreak/>
               <w:t>Se deben completar todos los campos</w:t>
             </w:r>
             <w:r>
@@ -11334,6 +11287,7 @@
                 <w:noProof/>
                 <w:lang w:val="es-CO"/>
               </w:rPr>
+              <w:lastRenderedPageBreak/>
               <w:drawing>
                 <wp:inline distT="0" distB="0" distL="0" distR="0" wp14:anchorId="6B35A490" wp14:editId="00CD6A6E">
                   <wp:extent cx="5376231" cy="4653560"/>
@@ -11597,7 +11551,6 @@
                       <w:lang w:val="es-CO"/>
                     </w:rPr>
                   </w:pPr>
-                  <w:proofErr w:type="spellStart"/>
                   <w:r>
                     <w:rPr>
                       <w:rFonts w:ascii="Calibri Light" w:eastAsia="Calibri Light" w:hAnsi="Calibri Light" w:cs="Calibri Light"/>
@@ -11607,7 +11560,6 @@
                     </w:rPr>
                     <w:t>extend</w:t>
                   </w:r>
-                  <w:proofErr w:type="spellEnd"/>
                 </w:p>
               </w:tc>
             </w:tr>
@@ -11776,6 +11728,7 @@
                       <w:szCs w:val="20"/>
                       <w:lang w:val="es-CO"/>
                     </w:rPr>
+                    <w:lastRenderedPageBreak/>
                     <w:t>Nombre de Actor</w:t>
                   </w:r>
                 </w:p>
@@ -11919,6 +11872,7 @@
                 <w:szCs w:val="24"/>
                 <w:lang w:val="es-CO"/>
               </w:rPr>
+              <w:lastRenderedPageBreak/>
               <w:t>Flujo Básico</w:t>
             </w:r>
           </w:p>
@@ -13068,6 +13022,7 @@
                 <w:szCs w:val="24"/>
                 <w:lang w:val="es-CO"/>
               </w:rPr>
+              <w:lastRenderedPageBreak/>
               <w:t>NOMBRE DEL REQUERIMIENTO/CASO DE USO</w:t>
             </w:r>
           </w:p>
@@ -13969,6 +13924,7 @@
                 <w:szCs w:val="24"/>
                 <w:lang w:val="es-CO"/>
               </w:rPr>
+              <w:lastRenderedPageBreak/>
               <w:t>Flujo Alternativo #1</w:t>
             </w:r>
           </w:p>
@@ -14996,6 +14952,7 @@
                 <w:noProof/>
                 <w:lang w:val="es-CO"/>
               </w:rPr>
+              <w:lastRenderedPageBreak/>
               <w:drawing>
                 <wp:inline distT="0" distB="0" distL="0" distR="0" wp14:anchorId="462712DD" wp14:editId="640B7802">
                   <wp:extent cx="5612130" cy="1929130"/>
@@ -15893,6 +15850,7 @@
                 <w:szCs w:val="24"/>
                 <w:lang w:val="es-CO"/>
               </w:rPr>
+              <w:lastRenderedPageBreak/>
               <w:t>No existen</w:t>
             </w:r>
           </w:p>
@@ -16903,6 +16861,7 @@
                 <w:szCs w:val="24"/>
                 <w:lang w:val="es-CO"/>
               </w:rPr>
+              <w:lastRenderedPageBreak/>
               <w:t>Flujo Básico</w:t>
             </w:r>
           </w:p>
@@ -17773,6 +17732,7 @@
                 <w:szCs w:val="24"/>
                 <w:lang w:val="es-CO"/>
               </w:rPr>
+              <w:lastRenderedPageBreak/>
               <w:t xml:space="preserve">CÓDIGO DEL </w:t>
             </w:r>
             <w:r>
@@ -18075,6 +18035,7 @@
             </w:pPr>
             <w:r>
               <w:rPr>
+                <w:noProof/>
                 <w:lang w:val="es-CO"/>
               </w:rPr>
               <w:drawing>
@@ -18321,7 +18282,6 @@
                       <w:lang w:val="es-CO"/>
                     </w:rPr>
                   </w:pPr>
-                  <w:proofErr w:type="spellStart"/>
                   <w:r>
                     <w:rPr>
                       <w:rFonts w:ascii="Calibri Light" w:eastAsia="Calibri Light" w:hAnsi="Calibri Light" w:cs="Calibri Light"/>
@@ -18331,7 +18291,6 @@
                     </w:rPr>
                     <w:t>include</w:t>
                   </w:r>
-                  <w:proofErr w:type="spellEnd"/>
                 </w:p>
               </w:tc>
             </w:tr>
@@ -18783,6 +18742,7 @@
                 <w:szCs w:val="24"/>
                 <w:lang w:val="es-CO"/>
               </w:rPr>
+              <w:lastRenderedPageBreak/>
               <w:t>El algoritmo aprueba la publicación.</w:t>
             </w:r>
           </w:p>
@@ -18815,6 +18775,7 @@
                 <w:szCs w:val="24"/>
                 <w:lang w:val="es-CO"/>
               </w:rPr>
+              <w:lastRenderedPageBreak/>
               <w:t>Flujo Alternativo #1</w:t>
             </w:r>
           </w:p>
@@ -19603,6 +19564,7 @@
             </w:pPr>
             <w:r>
               <w:rPr>
+                <w:noProof/>
                 <w:lang w:val="es-CO"/>
               </w:rPr>
               <w:drawing>
@@ -19671,6 +19633,7 @@
                 <w:szCs w:val="24"/>
                 <w:lang w:val="es-CO"/>
               </w:rPr>
+              <w:lastRenderedPageBreak/>
               <w:t>CASOS DE USO CON LO QUE SE RELACIONA</w:t>
             </w:r>
           </w:p>
@@ -19847,7 +19810,6 @@
                       <w:lang w:val="es-CO"/>
                     </w:rPr>
                   </w:pPr>
-                  <w:proofErr w:type="spellStart"/>
                   <w:r>
                     <w:rPr>
                       <w:rFonts w:ascii="Calibri Light" w:eastAsia="Calibri Light" w:hAnsi="Calibri Light" w:cs="Calibri Light"/>
@@ -19857,7 +19819,6 @@
                     </w:rPr>
                     <w:t>include</w:t>
                   </w:r>
-                  <w:proofErr w:type="spellEnd"/>
                 </w:p>
               </w:tc>
             </w:tr>
@@ -19920,7 +19881,6 @@
                       <w:lang w:val="es-CO"/>
                     </w:rPr>
                   </w:pPr>
-                  <w:proofErr w:type="spellStart"/>
                   <w:r>
                     <w:rPr>
                       <w:rFonts w:ascii="Calibri Light" w:eastAsia="Calibri Light" w:hAnsi="Calibri Light" w:cs="Calibri Light"/>
@@ -19930,7 +19890,6 @@
                     </w:rPr>
                     <w:t>include</w:t>
                   </w:r>
-                  <w:proofErr w:type="spellEnd"/>
                 </w:p>
               </w:tc>
             </w:tr>
@@ -21067,8 +21026,10 @@
             </w:pPr>
             <w:r>
               <w:rPr>
-                <w:lang w:val="es-CO"/>
-              </w:rPr>
+                <w:noProof/>
+                <w:lang w:val="es-CO"/>
+              </w:rPr>
+              <w:lastRenderedPageBreak/>
               <w:drawing>
                 <wp:inline distT="0" distB="0" distL="0" distR="0" wp14:anchorId="01F0312C" wp14:editId="769B19CE">
                   <wp:extent cx="5612130" cy="2730500"/>
@@ -21311,7 +21272,6 @@
                       <w:lang w:val="es-CO"/>
                     </w:rPr>
                   </w:pPr>
-                  <w:proofErr w:type="spellStart"/>
                   <w:r>
                     <w:rPr>
                       <w:rFonts w:ascii="Calibri Light" w:eastAsia="Calibri Light" w:hAnsi="Calibri Light" w:cs="Calibri Light"/>
@@ -21321,7 +21281,6 @@
                     </w:rPr>
                     <w:t>include</w:t>
                   </w:r>
-                  <w:proofErr w:type="spellEnd"/>
                 </w:p>
               </w:tc>
             </w:tr>
@@ -21986,6 +21945,7 @@
                 <w:szCs w:val="24"/>
                 <w:lang w:val="es-CO"/>
               </w:rPr>
+              <w:lastRenderedPageBreak/>
               <w:t>No aplica.</w:t>
             </w:r>
           </w:p>
@@ -22557,6 +22517,7 @@
             </w:pPr>
             <w:r>
               <w:rPr>
+                <w:noProof/>
                 <w:lang w:val="es-CO"/>
               </w:rPr>
               <w:drawing>
@@ -22989,6 +22950,7 @@
                 <w:szCs w:val="24"/>
                 <w:lang w:val="es-CO"/>
               </w:rPr>
+              <w:lastRenderedPageBreak/>
               <w:t>Flujo Básico</w:t>
             </w:r>
           </w:p>
@@ -23970,8 +23932,10 @@
             </w:pPr>
             <w:r>
               <w:rPr>
-                <w:lang w:val="es-CO"/>
-              </w:rPr>
+                <w:noProof/>
+                <w:lang w:val="es-CO"/>
+              </w:rPr>
+              <w:lastRenderedPageBreak/>
               <w:drawing>
                 <wp:inline distT="0" distB="0" distL="0" distR="0" wp14:anchorId="6F163B81" wp14:editId="42F5B60E">
                   <wp:extent cx="5612130" cy="2730500"/>
@@ -24770,6 +24734,7 @@
                 <w:szCs w:val="24"/>
                 <w:lang w:val="es-CO"/>
               </w:rPr>
+              <w:lastRenderedPageBreak/>
               <w:t>En caso de que haya una pérdida de conexión o algún otro error se debe mostrar un mensaje de error al cliente.</w:t>
             </w:r>
           </w:p>
@@ -25721,6 +25686,7 @@
                 <w:szCs w:val="24"/>
                 <w:lang w:val="es-CO"/>
               </w:rPr>
+              <w:lastRenderedPageBreak/>
               <w:t xml:space="preserve">1. </w:t>
             </w:r>
             <w:r>
@@ -26413,73 +26379,7 @@
                 <w:szCs w:val="24"/>
                 <w:lang w:val="es-CO"/>
               </w:rPr>
-              <w:t xml:space="preserve">Cuando un usuario comprador se interese en el producto que salió en su </w:t>
-            </w:r>
-            <w:proofErr w:type="spellStart"/>
-            <w:r>
-              <w:rPr>
-                <w:rFonts w:asciiTheme="majorHAnsi" w:eastAsiaTheme="majorEastAsia" w:hAnsiTheme="majorHAnsi" w:cstheme="majorBidi"/>
-                <w:color w:val="000000" w:themeColor="text1"/>
-                <w:sz w:val="24"/>
-                <w:szCs w:val="24"/>
-                <w:lang w:val="es-CO"/>
-              </w:rPr>
-              <w:t>dashboard</w:t>
-            </w:r>
-            <w:proofErr w:type="spellEnd"/>
-            <w:r>
-              <w:rPr>
-                <w:rFonts w:asciiTheme="majorHAnsi" w:eastAsiaTheme="majorEastAsia" w:hAnsiTheme="majorHAnsi" w:cstheme="majorBidi"/>
-                <w:color w:val="000000" w:themeColor="text1"/>
-                <w:sz w:val="24"/>
-                <w:szCs w:val="24"/>
-                <w:lang w:val="es-CO"/>
-              </w:rPr>
-              <w:t xml:space="preserve">, podrá darle </w:t>
-            </w:r>
-            <w:proofErr w:type="spellStart"/>
-            <w:r>
-              <w:rPr>
-                <w:rFonts w:asciiTheme="majorHAnsi" w:eastAsiaTheme="majorEastAsia" w:hAnsiTheme="majorHAnsi" w:cstheme="majorBidi"/>
-                <w:color w:val="000000" w:themeColor="text1"/>
-                <w:sz w:val="24"/>
-                <w:szCs w:val="24"/>
-                <w:lang w:val="es-CO"/>
-              </w:rPr>
-              <w:t>click</w:t>
-            </w:r>
-            <w:proofErr w:type="spellEnd"/>
-            <w:r>
-              <w:rPr>
-                <w:rFonts w:asciiTheme="majorHAnsi" w:eastAsiaTheme="majorEastAsia" w:hAnsiTheme="majorHAnsi" w:cstheme="majorBidi"/>
-                <w:color w:val="000000" w:themeColor="text1"/>
-                <w:sz w:val="24"/>
-                <w:szCs w:val="24"/>
-                <w:lang w:val="es-CO"/>
-              </w:rPr>
-              <w:t xml:space="preserve"> a esta publicación y se abrirá una ventana con todos los detalles de ésta (talla, fotos, color, estado, </w:t>
-            </w:r>
-            <w:proofErr w:type="spellStart"/>
-            <w:r>
-              <w:rPr>
-                <w:rFonts w:asciiTheme="majorHAnsi" w:eastAsiaTheme="majorEastAsia" w:hAnsiTheme="majorHAnsi" w:cstheme="majorBidi"/>
-                <w:color w:val="000000" w:themeColor="text1"/>
-                <w:sz w:val="24"/>
-                <w:szCs w:val="24"/>
-                <w:lang w:val="es-CO"/>
-              </w:rPr>
-              <w:t>etc</w:t>
-            </w:r>
-            <w:proofErr w:type="spellEnd"/>
-            <w:r>
-              <w:rPr>
-                <w:rFonts w:asciiTheme="majorHAnsi" w:eastAsiaTheme="majorEastAsia" w:hAnsiTheme="majorHAnsi" w:cstheme="majorBidi"/>
-                <w:color w:val="000000" w:themeColor="text1"/>
-                <w:sz w:val="24"/>
-                <w:szCs w:val="24"/>
-                <w:lang w:val="es-CO"/>
-              </w:rPr>
-              <w:t>)</w:t>
+              <w:t>Cuando un usuario comprador se interese en el producto que salió en su dashboard, podrá darle click a esta publicación y se abrirá una ventana con todos los detalles de ésta (talla, fotos, color, estado, etc)</w:t>
             </w:r>
           </w:p>
         </w:tc>
@@ -26545,6 +26445,7 @@
                 <w:noProof/>
                 <w:lang w:val="es-CO"/>
               </w:rPr>
+              <w:lastRenderedPageBreak/>
               <w:drawing>
                 <wp:inline distT="0" distB="0" distL="0" distR="0" wp14:anchorId="025DFBDE" wp14:editId="6A942A1E">
                   <wp:extent cx="5612130" cy="3031490"/>
@@ -26997,25 +26898,7 @@
                 <w:szCs w:val="24"/>
                 <w:lang w:val="es-CO"/>
               </w:rPr>
-              <w:t xml:space="preserve">1. El usuario da </w:t>
-            </w:r>
-            <w:proofErr w:type="spellStart"/>
-            <w:r>
-              <w:rPr>
-                <w:sz w:val="24"/>
-                <w:szCs w:val="24"/>
-                <w:lang w:val="es-CO"/>
-              </w:rPr>
-              <w:t>click</w:t>
-            </w:r>
-            <w:proofErr w:type="spellEnd"/>
-            <w:r>
-              <w:rPr>
-                <w:sz w:val="24"/>
-                <w:szCs w:val="24"/>
-                <w:lang w:val="es-CO"/>
-              </w:rPr>
-              <w:t xml:space="preserve"> en una publicación de su interés</w:t>
+              <w:t>1. El usuario da click en una publicación de su interés</w:t>
             </w:r>
           </w:p>
           <w:p>
@@ -27093,25 +26976,7 @@
                 <w:szCs w:val="24"/>
                 <w:lang w:val="es-CO"/>
               </w:rPr>
-              <w:t xml:space="preserve">1. El usuario da </w:t>
-            </w:r>
-            <w:proofErr w:type="spellStart"/>
-            <w:r>
-              <w:rPr>
-                <w:sz w:val="24"/>
-                <w:szCs w:val="24"/>
-                <w:lang w:val="es-CO"/>
-              </w:rPr>
-              <w:t>click</w:t>
-            </w:r>
-            <w:proofErr w:type="spellEnd"/>
-            <w:r>
-              <w:rPr>
-                <w:sz w:val="24"/>
-                <w:szCs w:val="24"/>
-                <w:lang w:val="es-CO"/>
-              </w:rPr>
-              <w:t xml:space="preserve"> en una publicación de su interés</w:t>
+              <w:t>1. El usuario da click en una publicación de su interés</w:t>
             </w:r>
           </w:p>
           <w:p>
@@ -27397,6 +27262,7 @@
                 <w:color w:val="000000" w:themeColor="text1"/>
                 <w:lang w:val="es-CO"/>
               </w:rPr>
+              <w:lastRenderedPageBreak/>
               <w:t>SWAP</w:t>
             </w:r>
           </w:p>
@@ -28320,6 +28186,7 @@
                 <w:szCs w:val="24"/>
                 <w:lang w:val="es-CO"/>
               </w:rPr>
+              <w:lastRenderedPageBreak/>
               <w:t xml:space="preserve">El usuario está en la página de inicio o en una sección especifica </w:t>
             </w:r>
           </w:p>
@@ -29112,6 +28979,7 @@
                 <w:szCs w:val="24"/>
                 <w:lang w:val="es-CO"/>
               </w:rPr>
+              <w:lastRenderedPageBreak/>
               <w:t>ACTORES</w:t>
             </w:r>
           </w:p>
@@ -30257,6 +30125,7 @@
                 <w:noProof/>
                 <w:lang w:val="es-CO"/>
               </w:rPr>
+              <w:lastRenderedPageBreak/>
               <w:drawing>
                 <wp:inline distT="0" distB="0" distL="0" distR="0" wp14:anchorId="1B467FB2" wp14:editId="742366E7">
                   <wp:extent cx="5365215" cy="2898115"/>
@@ -31059,6 +30928,7 @@
                 <w:szCs w:val="24"/>
                 <w:lang w:val="es-CO"/>
               </w:rPr>
+              <w:lastRenderedPageBreak/>
               <w:t xml:space="preserve">En caso de que haya algún error al eliminar </w:t>
             </w:r>
             <w:r>
@@ -31758,7 +31628,6 @@
                       <w:lang w:val="es-CO"/>
                     </w:rPr>
                   </w:pPr>
-                  <w:proofErr w:type="spellStart"/>
                   <w:r>
                     <w:rPr>
                       <w:rFonts w:ascii="Calibri" w:eastAsia="Calibri" w:hAnsi="Calibri" w:cs="Calibri"/>
@@ -31768,7 +31637,6 @@
                     </w:rPr>
                     <w:t>Include</w:t>
                   </w:r>
-                  <w:proofErr w:type="spellEnd"/>
                 </w:p>
               </w:tc>
             </w:tr>
@@ -31822,7 +31690,6 @@
                       <w:lang w:val="es-CO"/>
                     </w:rPr>
                   </w:pPr>
-                  <w:proofErr w:type="spellStart"/>
                   <w:r>
                     <w:rPr>
                       <w:rFonts w:ascii="Calibri" w:eastAsia="Calibri" w:hAnsi="Calibri" w:cs="Calibri"/>
@@ -31832,7 +31699,6 @@
                     </w:rPr>
                     <w:t>Extend</w:t>
                   </w:r>
-                  <w:proofErr w:type="spellEnd"/>
                 </w:p>
               </w:tc>
             </w:tr>
@@ -31954,7 +31820,6 @@
                       <w:lang w:val="es-CO"/>
                     </w:rPr>
                   </w:pPr>
-                  <w:proofErr w:type="spellStart"/>
                   <w:r>
                     <w:rPr>
                       <w:rFonts w:ascii="Calibri Light" w:eastAsia="Calibri Light" w:hAnsi="Calibri Light" w:cs="Calibri Light"/>
@@ -31964,7 +31829,6 @@
                     </w:rPr>
                     <w:t>extend</w:t>
                   </w:r>
-                  <w:proofErr w:type="spellEnd"/>
                 </w:p>
               </w:tc>
             </w:tr>
@@ -33250,7 +33114,6 @@
                       <w:lang w:val="es-CO"/>
                     </w:rPr>
                   </w:pPr>
-                  <w:proofErr w:type="spellStart"/>
                   <w:r>
                     <w:rPr>
                       <w:rFonts w:ascii="Calibri" w:eastAsia="Calibri" w:hAnsi="Calibri" w:cs="Calibri"/>
@@ -33260,7 +33123,6 @@
                     </w:rPr>
                     <w:t>Include</w:t>
                   </w:r>
-                  <w:proofErr w:type="spellEnd"/>
                 </w:p>
               </w:tc>
             </w:tr>
@@ -33314,7 +33176,6 @@
                       <w:lang w:val="es-CO"/>
                     </w:rPr>
                   </w:pPr>
-                  <w:proofErr w:type="spellStart"/>
                   <w:r>
                     <w:rPr>
                       <w:rFonts w:ascii="Calibri" w:eastAsia="Calibri" w:hAnsi="Calibri" w:cs="Calibri"/>
@@ -33324,7 +33185,6 @@
                     </w:rPr>
                     <w:t>Extend</w:t>
                   </w:r>
-                  <w:proofErr w:type="spellEnd"/>
                 </w:p>
               </w:tc>
             </w:tr>
@@ -33502,7 +33362,6 @@
                       <w:lang w:val="es-CO"/>
                     </w:rPr>
                   </w:pPr>
-                  <w:proofErr w:type="spellStart"/>
                   <w:r>
                     <w:rPr>
                       <w:rFonts w:ascii="Calibri Light" w:eastAsia="Calibri Light" w:hAnsi="Calibri Light" w:cs="Calibri Light"/>
@@ -33512,7 +33371,6 @@
                     </w:rPr>
                     <w:t>extend</w:t>
                   </w:r>
-                  <w:proofErr w:type="spellEnd"/>
                 </w:p>
               </w:tc>
             </w:tr>
@@ -33575,7 +33433,6 @@
                       <w:lang w:val="es-CO"/>
                     </w:rPr>
                   </w:pPr>
-                  <w:proofErr w:type="spellStart"/>
                   <w:r>
                     <w:rPr>
                       <w:rFonts w:ascii="Calibri Light" w:eastAsia="Calibri Light" w:hAnsi="Calibri Light" w:cs="Calibri Light"/>
@@ -33585,7 +33442,6 @@
                     </w:rPr>
                     <w:t>extend</w:t>
                   </w:r>
-                  <w:proofErr w:type="spellEnd"/>
                 </w:p>
               </w:tc>
             </w:tr>
@@ -37135,6 +36991,7 @@
             </w:pPr>
             <w:r>
               <w:rPr>
+                <w:noProof/>
                 <w:lang w:val="es-CO"/>
               </w:rPr>
               <w:drawing>
@@ -38576,19 +38433,8 @@
                 <w:szCs w:val="24"/>
                 <w:lang w:val="es-CO"/>
               </w:rPr>
-              <w:t xml:space="preserve"> al cambiar el tipo de celular o </w:t>
-            </w:r>
-            <w:proofErr w:type="spellStart"/>
-            <w:r>
-              <w:rPr>
-                <w:rFonts w:ascii="Calibri Light" w:eastAsia="Calibri Light" w:hAnsi="Calibri Light" w:cs="Calibri Light"/>
-                <w:sz w:val="24"/>
-                <w:szCs w:val="24"/>
-                <w:lang w:val="es-CO"/>
-              </w:rPr>
-              <w:t>tablet</w:t>
-            </w:r>
-            <w:proofErr w:type="spellEnd"/>
+              <w:t xml:space="preserve"> al cambiar el tipo de celular o tablet</w:t>
+            </w:r>
             <w:r>
               <w:rPr>
                 <w:rFonts w:ascii="Calibri Light" w:eastAsia="Calibri Light" w:hAnsi="Calibri Light" w:cs="Calibri Light"/>
@@ -38724,47 +38570,7 @@
                 <w:szCs w:val="24"/>
                 <w:lang w:val="es-CO"/>
               </w:rPr>
-              <w:t xml:space="preserve"> su primera versión desde la </w:t>
-            </w:r>
-            <w:proofErr w:type="spellStart"/>
-            <w:r>
-              <w:rPr>
-                <w:rFonts w:ascii="Calibri Light" w:eastAsia="Calibri Light" w:hAnsi="Calibri Light" w:cs="Calibri Light"/>
-                <w:sz w:val="24"/>
-                <w:szCs w:val="24"/>
-                <w:lang w:val="es-CO"/>
-              </w:rPr>
-              <w:t>playStore</w:t>
-            </w:r>
-            <w:proofErr w:type="spellEnd"/>
-            <w:r>
-              <w:rPr>
-                <w:rFonts w:ascii="Calibri Light" w:eastAsia="Calibri Light" w:hAnsi="Calibri Light" w:cs="Calibri Light"/>
-                <w:sz w:val="24"/>
-                <w:szCs w:val="24"/>
-                <w:lang w:val="es-CO"/>
-              </w:rPr>
-              <w:t xml:space="preserve">. (Para otras versiones se evaluará la </w:t>
-            </w:r>
-            <w:proofErr w:type="spellStart"/>
-            <w:r>
-              <w:rPr>
-                <w:rFonts w:ascii="Calibri Light" w:eastAsia="Calibri Light" w:hAnsi="Calibri Light" w:cs="Calibri Light"/>
-                <w:sz w:val="24"/>
-                <w:szCs w:val="24"/>
-                <w:lang w:val="es-CO"/>
-              </w:rPr>
-              <w:t>AppStore</w:t>
-            </w:r>
-            <w:proofErr w:type="spellEnd"/>
-            <w:r>
-              <w:rPr>
-                <w:rFonts w:ascii="Calibri Light" w:eastAsia="Calibri Light" w:hAnsi="Calibri Light" w:cs="Calibri Light"/>
-                <w:sz w:val="24"/>
-                <w:szCs w:val="24"/>
-                <w:lang w:val="es-CO"/>
-              </w:rPr>
-              <w:t xml:space="preserve"> y otras tiendas </w:t>
+              <w:t xml:space="preserve"> su primera versión desde la playStore. (Para otras versiones se evaluará la AppStore y otras tiendas </w:t>
             </w:r>
             <w:r>
               <w:rPr>
@@ -42021,27 +41827,7 @@
                 <w:szCs w:val="24"/>
                 <w:lang w:val="es-CO"/>
               </w:rPr>
-              <w:t xml:space="preserve"> </w:t>
-            </w:r>
-            <w:proofErr w:type="spellStart"/>
-            <w:r>
-              <w:rPr>
-                <w:rFonts w:ascii="Calibri Light" w:eastAsia="Calibri Light" w:hAnsi="Calibri Light" w:cs="Calibri Light"/>
-                <w:sz w:val="24"/>
-                <w:szCs w:val="24"/>
-                <w:lang w:val="es-CO"/>
-              </w:rPr>
-              <w:t>testing</w:t>
-            </w:r>
-            <w:proofErr w:type="spellEnd"/>
-            <w:r>
-              <w:rPr>
-                <w:rFonts w:ascii="Calibri Light" w:eastAsia="Calibri Light" w:hAnsi="Calibri Light" w:cs="Calibri Light"/>
-                <w:sz w:val="24"/>
-                <w:szCs w:val="24"/>
-                <w:lang w:val="es-CO"/>
-              </w:rPr>
-              <w:t xml:space="preserve"> se realizarán </w:t>
+              <w:t xml:space="preserve"> testing se realizarán </w:t>
             </w:r>
             <w:r>
               <w:rPr>
@@ -42052,7 +41838,6 @@
               </w:rPr>
               <w:t xml:space="preserve">con una herramienta como </w:t>
             </w:r>
-            <w:proofErr w:type="spellStart"/>
             <w:r>
               <w:rPr>
                 <w:rFonts w:ascii="Calibri Light" w:eastAsia="Calibri Light" w:hAnsi="Calibri Light" w:cs="Calibri Light"/>
@@ -42087,19 +41872,8 @@
                 <w:szCs w:val="24"/>
                 <w:lang w:val="es-CO"/>
               </w:rPr>
-              <w:t>right</w:t>
-            </w:r>
-            <w:proofErr w:type="spellEnd"/>
-            <w:r>
-              <w:rPr>
-                <w:rFonts w:ascii="Calibri Light" w:eastAsia="Calibri Light" w:hAnsi="Calibri Light" w:cs="Calibri Light"/>
-                <w:sz w:val="24"/>
-                <w:szCs w:val="24"/>
-                <w:lang w:val="es-CO"/>
-              </w:rPr>
-              <w:t xml:space="preserve">, </w:t>
-            </w:r>
-            <w:proofErr w:type="spellStart"/>
+              <w:t xml:space="preserve">right, </w:t>
+            </w:r>
             <w:r>
               <w:rPr>
                 <w:rFonts w:ascii="Calibri Light" w:eastAsia="Calibri Light" w:hAnsi="Calibri Light" w:cs="Calibri Light"/>
@@ -42116,19 +41890,8 @@
                 <w:szCs w:val="24"/>
                 <w:lang w:val="es-CO"/>
               </w:rPr>
-              <w:t>elenium</w:t>
-            </w:r>
-            <w:proofErr w:type="spellEnd"/>
-            <w:r>
-              <w:rPr>
-                <w:rFonts w:ascii="Calibri Light" w:eastAsia="Calibri Light" w:hAnsi="Calibri Light" w:cs="Calibri Light"/>
-                <w:sz w:val="24"/>
-                <w:szCs w:val="24"/>
-                <w:lang w:val="es-CO"/>
-              </w:rPr>
-              <w:t xml:space="preserve">, </w:t>
-            </w:r>
-            <w:proofErr w:type="spellStart"/>
+              <w:t xml:space="preserve">elenium, </w:t>
+            </w:r>
             <w:r>
               <w:rPr>
                 <w:rFonts w:ascii="Calibri Light" w:eastAsia="Calibri Light" w:hAnsi="Calibri Light" w:cs="Calibri Light"/>
@@ -42163,17 +41926,7 @@
                 <w:szCs w:val="24"/>
                 <w:lang w:val="es-CO"/>
               </w:rPr>
-              <w:t>est</w:t>
-            </w:r>
-            <w:proofErr w:type="spellEnd"/>
-            <w:r>
-              <w:rPr>
-                <w:rFonts w:ascii="Calibri Light" w:eastAsia="Calibri Light" w:hAnsi="Calibri Light" w:cs="Calibri Light"/>
-                <w:sz w:val="24"/>
-                <w:szCs w:val="24"/>
-                <w:lang w:val="es-CO"/>
-              </w:rPr>
-              <w:t>, o alguna de esta naturaleza.</w:t>
+              <w:t>est, o alguna de esta naturaleza.</w:t>
             </w:r>
           </w:p>
         </w:tc>
@@ -43631,6 +43384,7 @@
           <w:docPartUnique/>
         </w:docPartObj>
       </w:sdtPr>
+      <w:sdtEndPr/>
       <w:sdtContent>
         <w:sdt>
           <w:sdtPr>
@@ -43645,6 +43399,7 @@
               <w:docPartUnique/>
             </w:docPartObj>
           </w:sdtPr>
+          <w:sdtEndPr/>
           <w:sdtContent>
             <w:r>
               <w:rPr>
@@ -48164,139 +47919,139 @@
       </w:rPr>
     </w:lvl>
   </w:abstractNum>
-  <w:num w:numId="1">
+  <w:num w:numId="1" w16cid:durableId="1627345727">
     <w:abstractNumId w:val="12"/>
   </w:num>
-  <w:num w:numId="2">
+  <w:num w:numId="2" w16cid:durableId="129058273">
     <w:abstractNumId w:val="13"/>
   </w:num>
-  <w:num w:numId="3">
+  <w:num w:numId="3" w16cid:durableId="141165447">
     <w:abstractNumId w:val="9"/>
   </w:num>
-  <w:num w:numId="4">
+  <w:num w:numId="4" w16cid:durableId="791438497">
     <w:abstractNumId w:val="31"/>
   </w:num>
-  <w:num w:numId="5">
+  <w:num w:numId="5" w16cid:durableId="754862829">
     <w:abstractNumId w:val="24"/>
   </w:num>
-  <w:num w:numId="6">
+  <w:num w:numId="6" w16cid:durableId="1630863611">
     <w:abstractNumId w:val="27"/>
   </w:num>
-  <w:num w:numId="7">
+  <w:num w:numId="7" w16cid:durableId="421219689">
     <w:abstractNumId w:val="0"/>
   </w:num>
-  <w:num w:numId="8">
+  <w:num w:numId="8" w16cid:durableId="428964862">
     <w:abstractNumId w:val="15"/>
   </w:num>
-  <w:num w:numId="9">
+  <w:num w:numId="9" w16cid:durableId="402795100">
     <w:abstractNumId w:val="38"/>
   </w:num>
-  <w:num w:numId="10">
+  <w:num w:numId="10" w16cid:durableId="1899321488">
     <w:abstractNumId w:val="29"/>
   </w:num>
-  <w:num w:numId="11">
+  <w:num w:numId="11" w16cid:durableId="188840995">
     <w:abstractNumId w:val="6"/>
   </w:num>
-  <w:num w:numId="12">
+  <w:num w:numId="12" w16cid:durableId="390275310">
     <w:abstractNumId w:val="7"/>
   </w:num>
-  <w:num w:numId="13">
+  <w:num w:numId="13" w16cid:durableId="952591755">
     <w:abstractNumId w:val="20"/>
   </w:num>
-  <w:num w:numId="14">
+  <w:num w:numId="14" w16cid:durableId="127745402">
     <w:abstractNumId w:val="25"/>
   </w:num>
-  <w:num w:numId="15">
+  <w:num w:numId="15" w16cid:durableId="1024137751">
     <w:abstractNumId w:val="34"/>
   </w:num>
-  <w:num w:numId="16">
+  <w:num w:numId="16" w16cid:durableId="382173078">
     <w:abstractNumId w:val="11"/>
   </w:num>
-  <w:num w:numId="17">
+  <w:num w:numId="17" w16cid:durableId="1515728578">
     <w:abstractNumId w:val="37"/>
   </w:num>
-  <w:num w:numId="18">
+  <w:num w:numId="18" w16cid:durableId="1235165480">
     <w:abstractNumId w:val="17"/>
   </w:num>
-  <w:num w:numId="19">
+  <w:num w:numId="19" w16cid:durableId="142697453">
     <w:abstractNumId w:val="23"/>
   </w:num>
-  <w:num w:numId="20">
+  <w:num w:numId="20" w16cid:durableId="1184318235">
     <w:abstractNumId w:val="14"/>
   </w:num>
-  <w:num w:numId="21">
+  <w:num w:numId="21" w16cid:durableId="893856639">
     <w:abstractNumId w:val="4"/>
   </w:num>
-  <w:num w:numId="22">
+  <w:num w:numId="22" w16cid:durableId="919215173">
     <w:abstractNumId w:val="18"/>
   </w:num>
-  <w:num w:numId="23">
+  <w:num w:numId="23" w16cid:durableId="552036348">
     <w:abstractNumId w:val="30"/>
   </w:num>
-  <w:num w:numId="24">
+  <w:num w:numId="24" w16cid:durableId="193619385">
     <w:abstractNumId w:val="39"/>
   </w:num>
-  <w:num w:numId="25">
+  <w:num w:numId="25" w16cid:durableId="39482426">
     <w:abstractNumId w:val="19"/>
   </w:num>
-  <w:num w:numId="26">
+  <w:num w:numId="26" w16cid:durableId="329338329">
     <w:abstractNumId w:val="16"/>
   </w:num>
-  <w:num w:numId="27">
+  <w:num w:numId="27" w16cid:durableId="55322498">
     <w:abstractNumId w:val="5"/>
   </w:num>
-  <w:num w:numId="28">
+  <w:num w:numId="28" w16cid:durableId="1209730549">
     <w:abstractNumId w:val="40"/>
   </w:num>
-  <w:num w:numId="29">
+  <w:num w:numId="29" w16cid:durableId="606737541">
     <w:abstractNumId w:val="22"/>
   </w:num>
-  <w:num w:numId="30">
+  <w:num w:numId="30" w16cid:durableId="499739922">
     <w:abstractNumId w:val="32"/>
   </w:num>
-  <w:num w:numId="31">
+  <w:num w:numId="31" w16cid:durableId="1654020574">
     <w:abstractNumId w:val="28"/>
   </w:num>
-  <w:num w:numId="32">
+  <w:num w:numId="32" w16cid:durableId="1811897979">
     <w:abstractNumId w:val="21"/>
   </w:num>
-  <w:num w:numId="33">
+  <w:num w:numId="33" w16cid:durableId="1262756848">
     <w:abstractNumId w:val="8"/>
   </w:num>
-  <w:num w:numId="34">
+  <w:num w:numId="34" w16cid:durableId="1882010377">
     <w:abstractNumId w:val="10"/>
   </w:num>
-  <w:num w:numId="35">
+  <w:num w:numId="35" w16cid:durableId="629869930">
     <w:abstractNumId w:val="43"/>
   </w:num>
-  <w:num w:numId="36">
+  <w:num w:numId="36" w16cid:durableId="368721678">
     <w:abstractNumId w:val="44"/>
   </w:num>
-  <w:num w:numId="37">
+  <w:num w:numId="37" w16cid:durableId="1638796628">
     <w:abstractNumId w:val="42"/>
   </w:num>
-  <w:num w:numId="38">
+  <w:num w:numId="38" w16cid:durableId="2016495706">
     <w:abstractNumId w:val="1"/>
   </w:num>
-  <w:num w:numId="39">
+  <w:num w:numId="39" w16cid:durableId="1284583164">
     <w:abstractNumId w:val="26"/>
   </w:num>
-  <w:num w:numId="40">
+  <w:num w:numId="40" w16cid:durableId="59912879">
     <w:abstractNumId w:val="33"/>
   </w:num>
-  <w:num w:numId="41">
+  <w:num w:numId="41" w16cid:durableId="1239485287">
     <w:abstractNumId w:val="36"/>
   </w:num>
-  <w:num w:numId="42">
+  <w:num w:numId="42" w16cid:durableId="609629483">
     <w:abstractNumId w:val="2"/>
   </w:num>
-  <w:num w:numId="43">
+  <w:num w:numId="43" w16cid:durableId="882788422">
     <w:abstractNumId w:val="3"/>
   </w:num>
-  <w:num w:numId="44">
+  <w:num w:numId="44" w16cid:durableId="1803227551">
     <w:abstractNumId w:val="35"/>
   </w:num>
-  <w:num w:numId="45">
+  <w:num w:numId="45" w16cid:durableId="493104498">
     <w:abstractNumId w:val="41"/>
   </w:num>
 </w:numbering>
@@ -49146,6 +48901,25 @@
 </file>
 
 <file path=customXml/item1.xml><?xml version="1.0" encoding="utf-8"?>
+<?mso-contentType ?>
+<FormTemplates xmlns="http://schemas.microsoft.com/sharepoint/v3/contenttype/forms">
+  <Display>DocumentLibraryForm</Display>
+  <Edit>DocumentLibraryForm</Edit>
+  <New>DocumentLibraryForm</New>
+</FormTemplates>
+</file>
+
+<file path=customXml/item2.xml><?xml version="1.0" encoding="utf-8"?>
+<b:Sources xmlns:b="http://schemas.openxmlformats.org/officeDocument/2006/bibliography" xmlns="http://schemas.openxmlformats.org/officeDocument/2006/bibliography" SelectedStyle="\IEEE2006OfficeOnline.xsl" StyleName="IEEE" Version="2006"/>
+</file>
+
+<file path=customXml/item3.xml><?xml version="1.0" encoding="utf-8"?>
+<p:properties xmlns:p="http://schemas.microsoft.com/office/2006/metadata/properties" xmlns:xsi="http://www.w3.org/2001/XMLSchema-instance" xmlns:pc="http://schemas.microsoft.com/office/infopath/2007/PartnerControls">
+  <documentManagement/>
+</p:properties>
+</file>
+
+<file path=customXml/item4.xml><?xml version="1.0" encoding="utf-8"?>
 <ct:contentTypeSchema xmlns:ct="http://schemas.microsoft.com/office/2006/metadata/contentType" xmlns:ma="http://schemas.microsoft.com/office/2006/metadata/properties/metaAttributes" ct:_="" ma:_="" ma:contentTypeName="Documento" ma:contentTypeID="0x01010080EF2308120C2F419B870865F5D5CE17" ma:contentTypeVersion="2" ma:contentTypeDescription="Crear nuevo documento." ma:contentTypeScope="" ma:versionID="5c2523c789bce0dd7d647ea18d67eb72">
   <xsd:schema xmlns:xsd="http://www.w3.org/2001/XMLSchema" xmlns:xs="http://www.w3.org/2001/XMLSchema" xmlns:p="http://schemas.microsoft.com/office/2006/metadata/properties" xmlns:ns2="356657e7-d6ce-4155-a8c4-8ad452c1df4c" targetNamespace="http://schemas.microsoft.com/office/2006/metadata/properties" ma:root="true" ma:fieldsID="12f5a6642fc1d8d58be74373882ee79e" ns2:_="">
     <xsd:import namespace="356657e7-d6ce-4155-a8c4-8ad452c1df4c"/>
@@ -49277,26 +49051,32 @@
 </ct:contentTypeSchema>
 </file>
 
-<file path=customXml/item2.xml><?xml version="1.0" encoding="utf-8"?>
-<p:properties xmlns:p="http://schemas.microsoft.com/office/2006/metadata/properties" xmlns:xsi="http://www.w3.org/2001/XMLSchema-instance" xmlns:pc="http://schemas.microsoft.com/office/infopath/2007/PartnerControls">
-  <documentManagement/>
-</p:properties>
+<file path=customXml/itemProps1.xml><?xml version="1.0" encoding="utf-8"?>
+<ds:datastoreItem xmlns:ds="http://schemas.openxmlformats.org/officeDocument/2006/customXml" ds:itemID="{63DA7AD0-84FD-4FC3-A107-169A9C96E0D9}">
+  <ds:schemaRefs>
+    <ds:schemaRef ds:uri="http://schemas.microsoft.com/sharepoint/v3/contenttype/forms"/>
+  </ds:schemaRefs>
+</ds:datastoreItem>
 </file>
 
-<file path=customXml/item3.xml><?xml version="1.0" encoding="utf-8"?>
-<b:Sources xmlns:b="http://schemas.openxmlformats.org/officeDocument/2006/bibliography" xmlns="http://schemas.openxmlformats.org/officeDocument/2006/bibliography" SelectedStyle="\IEEE2006OfficeOnline.xsl" StyleName="IEEE" Version="2006"/>
+<file path=customXml/itemProps2.xml><?xml version="1.0" encoding="utf-8"?>
+<ds:datastoreItem xmlns:ds="http://schemas.openxmlformats.org/officeDocument/2006/customXml" ds:itemID="{6AA49F2F-721D-41F3-B315-60C36BEF0E5C}">
+  <ds:schemaRefs>
+    <ds:schemaRef ds:uri="http://schemas.openxmlformats.org/officeDocument/2006/bibliography"/>
+  </ds:schemaRefs>
+</ds:datastoreItem>
 </file>
 
-<file path=customXml/item4.xml><?xml version="1.0" encoding="utf-8"?>
-<?mso-contentType ?>
-<FormTemplates xmlns="http://schemas.microsoft.com/sharepoint/v3/contenttype/forms">
-  <Display>DocumentLibraryForm</Display>
-  <Edit>DocumentLibraryForm</Edit>
-  <New>DocumentLibraryForm</New>
-</FormTemplates>
+<file path=customXml/itemProps3.xml><?xml version="1.0" encoding="utf-8"?>
+<ds:datastoreItem xmlns:ds="http://schemas.openxmlformats.org/officeDocument/2006/customXml" ds:itemID="{A4922C06-5950-415D-AA50-6900234CBD45}">
+  <ds:schemaRefs>
+    <ds:schemaRef ds:uri="http://schemas.microsoft.com/office/2006/metadata/properties"/>
+    <ds:schemaRef ds:uri="http://schemas.microsoft.com/office/infopath/2007/PartnerControls"/>
+  </ds:schemaRefs>
+</ds:datastoreItem>
 </file>
 
-<file path=customXml/itemProps1.xml><?xml version="1.0" encoding="utf-8"?>
+<file path=customXml/itemProps4.xml><?xml version="1.0" encoding="utf-8"?>
 <ds:datastoreItem xmlns:ds="http://schemas.openxmlformats.org/officeDocument/2006/customXml" ds:itemID="{E452787A-EA2F-4057-81C6-36A56C1CB490}">
   <ds:schemaRefs>
     <ds:schemaRef ds:uri="http://schemas.microsoft.com/office/2006/metadata/contentType"/>
@@ -49312,29 +49092,4 @@
     <ds:schemaRef ds:uri="http://schemas.microsoft.com/internal/obd"/>
   </ds:schemaRefs>
 </ds:datastoreItem>
-</file>
-
-<file path=customXml/itemProps2.xml><?xml version="1.0" encoding="utf-8"?>
-<ds:datastoreItem xmlns:ds="http://schemas.openxmlformats.org/officeDocument/2006/customXml" ds:itemID="{A4922C06-5950-415D-AA50-6900234CBD45}">
-  <ds:schemaRefs>
-    <ds:schemaRef ds:uri="http://schemas.microsoft.com/office/2006/metadata/properties"/>
-    <ds:schemaRef ds:uri="http://schemas.microsoft.com/office/infopath/2007/PartnerControls"/>
-  </ds:schemaRefs>
-</ds:datastoreItem>
-</file>
-
-<file path=customXml/itemProps3.xml><?xml version="1.0" encoding="utf-8"?>
-<ds:datastoreItem xmlns:ds="http://schemas.openxmlformats.org/officeDocument/2006/customXml" ds:itemID="{6AA49F2F-721D-41F3-B315-60C36BEF0E5C}">
-  <ds:schemaRefs>
-    <ds:schemaRef ds:uri="http://schemas.openxmlformats.org/officeDocument/2006/bibliography"/>
-  </ds:schemaRefs>
-</ds:datastoreItem>
-</file>
-
-<file path=customXml/itemProps4.xml><?xml version="1.0" encoding="utf-8"?>
-<ds:datastoreItem xmlns:ds="http://schemas.openxmlformats.org/officeDocument/2006/customXml" ds:itemID="{63DA7AD0-84FD-4FC3-A107-169A9C96E0D9}">
-  <ds:schemaRefs>
-    <ds:schemaRef ds:uri="http://schemas.microsoft.com/sharepoint/v3/contenttype/forms"/>
-  </ds:schemaRefs>
-</ds:datastoreItem>
 </file>
</xml_diff>